<commit_message>
Implementación de Boilerplate y Bootstrap
Se agregaron los archivos correspondientes a HTML5 Boilerplate y
Bootstrap. Y se modificaron los archivos de CI correspondientes.
</commit_message>
<xml_diff>
--- a/Documentación Cubic.docx
+++ b/Documentación Cubic.docx
@@ -6,17 +6,809 @@
       <w:pPr>
         <w:rPr>
           <w:b/>
+          <w:sz w:val="44"/>
+          <w:szCs w:val="44"/>
+        </w:rPr>
+      </w:pPr>
+      <w:r>
+        <w:rPr>
+          <w:b/>
+          <w:sz w:val="44"/>
+          <w:szCs w:val="44"/>
+        </w:rPr>
+        <w:t>Documentación Cubic</w:t>
+      </w:r>
+    </w:p>
+    <w:p>
+      <w:pPr>
+        <w:rPr>
+          <w:b/>
+          <w:sz w:val="32"/>
+          <w:szCs w:val="32"/>
+        </w:rPr>
+      </w:pPr>
+      <w:r>
+        <w:rPr>
+          <w:b/>
+          <w:sz w:val="32"/>
+          <w:szCs w:val="32"/>
+        </w:rPr>
+        <w:t>404</w:t>
+      </w:r>
+      <w:r>
+        <w:rPr>
+          <w:b/>
+          <w:sz w:val="32"/>
+          <w:szCs w:val="32"/>
+        </w:rPr>
+        <w:t xml:space="preserve"> </w:t>
+      </w:r>
+      <w:r>
+        <w:rPr>
+          <w:b/>
+          <w:sz w:val="32"/>
+          <w:szCs w:val="32"/>
+        </w:rPr>
+        <w:t>page</w:t>
+      </w:r>
+    </w:p>
+    <w:p>
+      <w:pPr>
+        <w:rPr>
+          <w:sz w:val="24"/>
+          <w:szCs w:val="24"/>
+        </w:rPr>
+      </w:pPr>
+      <w:r>
+        <w:rPr>
+          <w:sz w:val="24"/>
+          <w:szCs w:val="24"/>
+        </w:rPr>
+        <w:t>Se cambió la página 404 de CI por la de Bootstrap/HTML5Boilerplate</w:t>
+      </w:r>
+      <w:r>
+        <w:rPr>
+          <w:sz w:val="24"/>
+          <w:szCs w:val="24"/>
+        </w:rPr>
+        <w:t>.</w:t>
+      </w:r>
+    </w:p>
+    <w:p>
+      <w:pPr>
+        <w:rPr>
+          <w:sz w:val="24"/>
+          <w:szCs w:val="24"/>
+        </w:rPr>
+      </w:pPr>
+      <w:r>
+        <w:rPr>
+          <w:sz w:val="24"/>
+          <w:szCs w:val="24"/>
+        </w:rPr>
+        <w:t>Para ello se ha implementado lo siguiente:</w:t>
+      </w:r>
+    </w:p>
+    <w:p>
+      <w:pPr>
+        <w:rPr>
+          <w:b/>
+          <w:sz w:val="28"/>
+          <w:szCs w:val="28"/>
+        </w:rPr>
+      </w:pPr>
+      <w:r>
+        <w:rPr>
+          <w:b/>
+          <w:sz w:val="28"/>
+          <w:szCs w:val="28"/>
+        </w:rPr>
+        <w:t xml:space="preserve">Archivos </w:t>
+      </w:r>
+      <w:r>
+        <w:rPr>
+          <w:b/>
+          <w:sz w:val="28"/>
+          <w:szCs w:val="28"/>
+        </w:rPr>
+        <w:t>Modificados</w:t>
+      </w:r>
+    </w:p>
+    <w:p>
+      <w:pPr>
+        <w:rPr>
+          <w:b/>
+          <w:sz w:val="24"/>
+          <w:szCs w:val="24"/>
+        </w:rPr>
+      </w:pPr>
+      <w:r>
+        <w:rPr>
+          <w:b/>
+          <w:sz w:val="24"/>
+          <w:szCs w:val="24"/>
+        </w:rPr>
+        <w:t>error_404</w:t>
+      </w:r>
+      <w:r>
+        <w:rPr>
+          <w:b/>
+          <w:sz w:val="24"/>
+          <w:szCs w:val="24"/>
+        </w:rPr>
+        <w:t>.</w:t>
+      </w:r>
+      <w:r>
+        <w:rPr>
+          <w:b/>
+          <w:sz w:val="24"/>
+          <w:szCs w:val="24"/>
+        </w:rPr>
+        <w:t>php</w:t>
+      </w:r>
+      <w:r>
+        <w:rPr>
+          <w:b/>
+          <w:sz w:val="24"/>
+          <w:szCs w:val="24"/>
+        </w:rPr>
+        <w:t xml:space="preserve"> en ./</w:t>
+      </w:r>
+      <w:r>
+        <w:rPr>
+          <w:b/>
+          <w:sz w:val="24"/>
+          <w:szCs w:val="24"/>
+        </w:rPr>
+        <w:t>views</w:t>
+      </w:r>
+      <w:r>
+        <w:rPr>
+          <w:b/>
+          <w:sz w:val="24"/>
+          <w:szCs w:val="24"/>
+        </w:rPr>
+        <w:t>/</w:t>
+      </w:r>
+      <w:r>
+        <w:rPr>
+          <w:b/>
+          <w:sz w:val="24"/>
+          <w:szCs w:val="24"/>
+        </w:rPr>
+        <w:t>errors/html</w:t>
+      </w:r>
+      <w:r>
+        <w:rPr>
+          <w:b/>
+          <w:sz w:val="24"/>
+          <w:szCs w:val="24"/>
+        </w:rPr>
+        <w:t>/</w:t>
+      </w:r>
+      <w:r>
+        <w:rPr>
+          <w:b/>
+          <w:sz w:val="24"/>
+          <w:szCs w:val="24"/>
+        </w:rPr>
+        <w:t>error_404</w:t>
+      </w:r>
+      <w:r>
+        <w:rPr>
+          <w:b/>
+          <w:sz w:val="24"/>
+          <w:szCs w:val="24"/>
+        </w:rPr>
+        <w:t>.php</w:t>
+      </w:r>
+    </w:p>
+    <w:p>
+      <w:pPr>
+        <w:rPr>
+          <w:b/>
+          <w:sz w:val="32"/>
+          <w:szCs w:val="32"/>
+        </w:rPr>
+      </w:pPr>
+      <w:r>
+        <w:rPr>
+          <w:sz w:val="24"/>
+          <w:szCs w:val="24"/>
+        </w:rPr>
+        <w:t>Es la página que aparecerá en caso de no poder resolverse la URI ingresada por el usuario.</w:t>
+      </w:r>
+      <w:bookmarkStart w:id="0" w:name="_GoBack"/>
+      <w:bookmarkEnd w:id="0"/>
+    </w:p>
+    <w:p>
+      <w:pPr>
+        <w:rPr>
+          <w:b/>
+          <w:sz w:val="32"/>
+          <w:szCs w:val="32"/>
+        </w:rPr>
+      </w:pPr>
+    </w:p>
+    <w:p>
+      <w:pPr>
+        <w:rPr>
+          <w:b/>
+          <w:sz w:val="32"/>
+          <w:szCs w:val="32"/>
+        </w:rPr>
+      </w:pPr>
+      <w:r>
+        <w:rPr>
+          <w:b/>
+          <w:sz w:val="32"/>
+          <w:szCs w:val="32"/>
+        </w:rPr>
+        <w:t>Assets folder</w:t>
+      </w:r>
+    </w:p>
+    <w:p>
+      <w:pPr>
+        <w:rPr>
+          <w:sz w:val="24"/>
+          <w:szCs w:val="24"/>
+        </w:rPr>
+      </w:pPr>
+      <w:r>
+        <w:rPr>
+          <w:sz w:val="24"/>
+          <w:szCs w:val="24"/>
+        </w:rPr>
+        <w:t>Una carpeta que contiene los archivos css, js, etc</w:t>
+      </w:r>
+      <w:r>
+        <w:rPr>
+          <w:sz w:val="24"/>
+          <w:szCs w:val="24"/>
+        </w:rPr>
+        <w:t>.</w:t>
+      </w:r>
+    </w:p>
+    <w:p>
+      <w:pPr>
+        <w:rPr>
+          <w:sz w:val="24"/>
+          <w:szCs w:val="24"/>
+        </w:rPr>
+      </w:pPr>
+      <w:r>
+        <w:rPr>
+          <w:sz w:val="24"/>
+          <w:szCs w:val="24"/>
+        </w:rPr>
+        <w:t>Para ello se ha implementado lo siguiente:</w:t>
+      </w:r>
+    </w:p>
+    <w:p>
+      <w:pPr>
+        <w:rPr>
+          <w:b/>
+          <w:sz w:val="28"/>
+          <w:szCs w:val="28"/>
+        </w:rPr>
+      </w:pPr>
+      <w:r>
+        <w:rPr>
+          <w:b/>
+          <w:sz w:val="28"/>
+          <w:szCs w:val="28"/>
+        </w:rPr>
+        <w:t>Archivos Nuevos</w:t>
+      </w:r>
+    </w:p>
+    <w:p>
+      <w:pPr>
+        <w:rPr>
+          <w:b/>
+          <w:sz w:val="24"/>
+          <w:szCs w:val="24"/>
+        </w:rPr>
+      </w:pPr>
+      <w:r>
+        <w:rPr>
+          <w:b/>
+          <w:sz w:val="24"/>
+          <w:szCs w:val="24"/>
+        </w:rPr>
+        <w:t>MY_</w:t>
+      </w:r>
+      <w:r>
+        <w:rPr>
+          <w:b/>
+          <w:sz w:val="24"/>
+          <w:szCs w:val="24"/>
+        </w:rPr>
+        <w:t>url_helper</w:t>
+      </w:r>
+      <w:r>
+        <w:rPr>
+          <w:b/>
+          <w:sz w:val="24"/>
+          <w:szCs w:val="24"/>
+        </w:rPr>
+        <w:t>.</w:t>
+      </w:r>
+      <w:r>
+        <w:rPr>
+          <w:b/>
+          <w:sz w:val="24"/>
+          <w:szCs w:val="24"/>
+        </w:rPr>
+        <w:t>php</w:t>
+      </w:r>
+      <w:r>
+        <w:rPr>
+          <w:b/>
+          <w:sz w:val="24"/>
+          <w:szCs w:val="24"/>
+        </w:rPr>
+        <w:t xml:space="preserve"> en ./</w:t>
+      </w:r>
+      <w:r>
+        <w:rPr>
+          <w:b/>
+          <w:sz w:val="24"/>
+          <w:szCs w:val="24"/>
+        </w:rPr>
+        <w:t>application/</w:t>
+      </w:r>
+      <w:r>
+        <w:rPr>
+          <w:b/>
+          <w:sz w:val="24"/>
+          <w:szCs w:val="24"/>
+        </w:rPr>
+        <w:t>helpers</w:t>
+      </w:r>
+      <w:r>
+        <w:rPr>
+          <w:b/>
+          <w:sz w:val="24"/>
+          <w:szCs w:val="24"/>
+        </w:rPr>
+        <w:t>/MY_</w:t>
+      </w:r>
+      <w:r>
+        <w:rPr>
+          <w:b/>
+          <w:sz w:val="24"/>
+          <w:szCs w:val="24"/>
+        </w:rPr>
+        <w:t>url_helper</w:t>
+      </w:r>
+      <w:r>
+        <w:rPr>
+          <w:b/>
+          <w:sz w:val="24"/>
+          <w:szCs w:val="24"/>
+        </w:rPr>
+        <w:t>.php</w:t>
+      </w:r>
+    </w:p>
+    <w:p>
+      <w:pPr>
+        <w:rPr>
+          <w:sz w:val="24"/>
+          <w:szCs w:val="24"/>
+        </w:rPr>
+      </w:pPr>
+      <w:r>
+        <w:rPr>
+          <w:sz w:val="24"/>
+          <w:szCs w:val="24"/>
+        </w:rPr>
+        <w:t xml:space="preserve">Contendrá el conjunto de funciones </w:t>
+      </w:r>
+      <w:r>
+        <w:rPr>
+          <w:sz w:val="24"/>
+          <w:szCs w:val="24"/>
+        </w:rPr>
+        <w:t>añadidas al url_helper que viene en el núcleo</w:t>
+      </w:r>
+      <w:r>
+        <w:rPr>
+          <w:sz w:val="24"/>
+          <w:szCs w:val="24"/>
+        </w:rPr>
+        <w:t xml:space="preserve"> de CI</w:t>
+      </w:r>
+      <w:r>
+        <w:rPr>
+          <w:sz w:val="24"/>
+          <w:szCs w:val="24"/>
+        </w:rPr>
+        <w:t>.</w:t>
+      </w:r>
+    </w:p>
+    <w:p>
+      <w:pPr>
+        <w:rPr>
+          <w:b/>
+          <w:sz w:val="28"/>
+          <w:szCs w:val="28"/>
+        </w:rPr>
+      </w:pPr>
+      <w:r>
+        <w:rPr>
+          <w:b/>
+          <w:sz w:val="28"/>
+          <w:szCs w:val="28"/>
+        </w:rPr>
+        <w:t xml:space="preserve">Archivos </w:t>
+      </w:r>
+      <w:r>
+        <w:rPr>
+          <w:b/>
+          <w:sz w:val="28"/>
+          <w:szCs w:val="28"/>
+        </w:rPr>
+        <w:t>Modificados</w:t>
+      </w:r>
+    </w:p>
+    <w:p>
+      <w:pPr>
+        <w:rPr>
+          <w:b/>
+          <w:sz w:val="24"/>
+          <w:szCs w:val="24"/>
+        </w:rPr>
+      </w:pPr>
+      <w:r>
+        <w:rPr>
+          <w:b/>
+          <w:sz w:val="24"/>
+          <w:szCs w:val="24"/>
+        </w:rPr>
+        <w:t>autoload</w:t>
+      </w:r>
+      <w:r>
+        <w:rPr>
+          <w:b/>
+          <w:sz w:val="24"/>
+          <w:szCs w:val="24"/>
+        </w:rPr>
+        <w:t>.</w:t>
+      </w:r>
+      <w:r>
+        <w:rPr>
+          <w:b/>
+          <w:sz w:val="24"/>
+          <w:szCs w:val="24"/>
+        </w:rPr>
+        <w:t>php</w:t>
+      </w:r>
+      <w:r>
+        <w:rPr>
+          <w:b/>
+          <w:sz w:val="24"/>
+          <w:szCs w:val="24"/>
+        </w:rPr>
+        <w:t xml:space="preserve"> en ./</w:t>
+      </w:r>
+      <w:r>
+        <w:rPr>
+          <w:b/>
+          <w:sz w:val="24"/>
+          <w:szCs w:val="24"/>
+        </w:rPr>
+        <w:t>application/config/</w:t>
+      </w:r>
+      <w:r>
+        <w:rPr>
+          <w:b/>
+          <w:sz w:val="24"/>
+          <w:szCs w:val="24"/>
+        </w:rPr>
+        <w:t>autoload</w:t>
+      </w:r>
+      <w:r>
+        <w:rPr>
+          <w:b/>
+          <w:sz w:val="24"/>
+          <w:szCs w:val="24"/>
+        </w:rPr>
+        <w:t>.php</w:t>
+      </w:r>
+    </w:p>
+    <w:p>
+      <w:pPr>
+        <w:rPr>
+          <w:b/>
+          <w:sz w:val="24"/>
+          <w:szCs w:val="24"/>
+        </w:rPr>
+      </w:pPr>
+      <w:r>
+        <w:rPr>
+          <w:sz w:val="24"/>
+          <w:szCs w:val="24"/>
+        </w:rPr>
+        <w:t xml:space="preserve">Se agregó </w:t>
+      </w:r>
+      <w:r>
+        <w:rPr>
+          <w:sz w:val="24"/>
+          <w:szCs w:val="24"/>
+        </w:rPr>
+        <w:t xml:space="preserve">el ítem ‘url’ dentro del array </w:t>
+      </w:r>
+      <w:r>
+        <w:rPr>
+          <w:sz w:val="24"/>
+          <w:szCs w:val="24"/>
+        </w:rPr>
+        <w:t>$autoload['helper']</w:t>
+      </w:r>
+      <w:r>
+        <w:rPr>
+          <w:sz w:val="24"/>
+          <w:szCs w:val="24"/>
+        </w:rPr>
+        <w:t>.</w:t>
+      </w:r>
+    </w:p>
+    <w:p>
+      <w:pPr>
+        <w:rPr>
+          <w:b/>
+          <w:sz w:val="24"/>
+          <w:szCs w:val="24"/>
+        </w:rPr>
+      </w:pPr>
+      <w:r>
+        <w:rPr>
+          <w:b/>
+          <w:sz w:val="24"/>
+          <w:szCs w:val="24"/>
+        </w:rPr>
+        <w:t>config</w:t>
+      </w:r>
+      <w:r>
+        <w:rPr>
+          <w:b/>
+          <w:sz w:val="24"/>
+          <w:szCs w:val="24"/>
+        </w:rPr>
+        <w:t>.</w:t>
+      </w:r>
+      <w:r>
+        <w:rPr>
+          <w:b/>
+          <w:sz w:val="24"/>
+          <w:szCs w:val="24"/>
+        </w:rPr>
+        <w:t>php</w:t>
+      </w:r>
+      <w:r>
+        <w:rPr>
+          <w:b/>
+          <w:sz w:val="24"/>
+          <w:szCs w:val="24"/>
+        </w:rPr>
+        <w:t xml:space="preserve"> en ./</w:t>
+      </w:r>
+      <w:r>
+        <w:rPr>
+          <w:b/>
+          <w:sz w:val="24"/>
+          <w:szCs w:val="24"/>
+        </w:rPr>
+        <w:t>application/</w:t>
+      </w:r>
+      <w:r>
+        <w:rPr>
+          <w:b/>
+          <w:sz w:val="24"/>
+          <w:szCs w:val="24"/>
+        </w:rPr>
+        <w:t>config</w:t>
+      </w:r>
+      <w:r>
+        <w:rPr>
+          <w:b/>
+          <w:sz w:val="24"/>
+          <w:szCs w:val="24"/>
+        </w:rPr>
+        <w:t>/</w:t>
+      </w:r>
+      <w:r>
+        <w:rPr>
+          <w:b/>
+          <w:sz w:val="24"/>
+          <w:szCs w:val="24"/>
+        </w:rPr>
+        <w:t>config</w:t>
+      </w:r>
+      <w:r>
+        <w:rPr>
+          <w:b/>
+          <w:sz w:val="24"/>
+          <w:szCs w:val="24"/>
+        </w:rPr>
+        <w:t>.php</w:t>
+      </w:r>
+    </w:p>
+    <w:p>
+      <w:pPr>
+        <w:rPr>
+          <w:sz w:val="24"/>
+          <w:szCs w:val="24"/>
+        </w:rPr>
+      </w:pPr>
+      <w:r>
+        <w:rPr>
+          <w:sz w:val="24"/>
+          <w:szCs w:val="24"/>
+        </w:rPr>
+        <w:t>Se agregó la variable:</w:t>
+      </w:r>
+    </w:p>
+    <w:p>
+      <w:pPr>
+        <w:rPr>
+          <w:b/>
+          <w:sz w:val="32"/>
+          <w:szCs w:val="32"/>
+        </w:rPr>
+      </w:pPr>
+      <w:r>
+        <w:rPr>
+          <w:sz w:val="24"/>
+          <w:szCs w:val="24"/>
+        </w:rPr>
+        <w:t>$config['assets_url'] = $config['base_url'] . 'assets/';</w:t>
+      </w:r>
+    </w:p>
+    <w:p>
+      <w:pPr>
+        <w:rPr>
+          <w:b/>
+          <w:sz w:val="32"/>
+          <w:szCs w:val="32"/>
+        </w:rPr>
+      </w:pPr>
+    </w:p>
+    <w:p>
+      <w:pPr>
+        <w:rPr>
+          <w:b/>
+          <w:sz w:val="32"/>
+          <w:szCs w:val="32"/>
+        </w:rPr>
+      </w:pPr>
+      <w:r>
+        <w:rPr>
+          <w:b/>
+          <w:sz w:val="32"/>
+          <w:szCs w:val="32"/>
+        </w:rPr>
+        <w:t>Controlador general</w:t>
+      </w:r>
+    </w:p>
+    <w:p>
+      <w:pPr>
+        <w:rPr>
+          <w:sz w:val="24"/>
+          <w:szCs w:val="24"/>
+        </w:rPr>
+      </w:pPr>
+      <w:r>
+        <w:rPr>
+          <w:sz w:val="24"/>
+          <w:szCs w:val="24"/>
+        </w:rPr>
+        <w:t>Un controlador hecho a medida para no modificar el controlador del núcleo (core)</w:t>
+      </w:r>
+      <w:r>
+        <w:rPr>
+          <w:sz w:val="24"/>
+          <w:szCs w:val="24"/>
+        </w:rPr>
+        <w:t>.</w:t>
+      </w:r>
+    </w:p>
+    <w:p>
+      <w:pPr>
+        <w:rPr>
+          <w:sz w:val="24"/>
+          <w:szCs w:val="24"/>
+        </w:rPr>
+      </w:pPr>
+      <w:r>
+        <w:rPr>
+          <w:sz w:val="24"/>
+          <w:szCs w:val="24"/>
+        </w:rPr>
+        <w:t>Para ello se ha implementado lo siguiente:</w:t>
+      </w:r>
+    </w:p>
+    <w:p>
+      <w:pPr>
+        <w:rPr>
+          <w:b/>
+          <w:sz w:val="28"/>
+          <w:szCs w:val="28"/>
+        </w:rPr>
+      </w:pPr>
+      <w:r>
+        <w:rPr>
+          <w:b/>
+          <w:sz w:val="28"/>
+          <w:szCs w:val="28"/>
+        </w:rPr>
+        <w:t>Archivos Nuevos</w:t>
+      </w:r>
+    </w:p>
+    <w:p>
+      <w:pPr>
+        <w:rPr>
+          <w:b/>
+          <w:sz w:val="24"/>
+          <w:szCs w:val="24"/>
+        </w:rPr>
+      </w:pPr>
+      <w:r>
+        <w:rPr>
+          <w:b/>
+          <w:sz w:val="24"/>
+          <w:szCs w:val="24"/>
+        </w:rPr>
+        <w:t>MY_Controller</w:t>
+      </w:r>
+      <w:r>
+        <w:rPr>
+          <w:b/>
+          <w:sz w:val="24"/>
+          <w:szCs w:val="24"/>
+        </w:rPr>
+        <w:t>.</w:t>
+      </w:r>
+      <w:r>
+        <w:rPr>
+          <w:b/>
+          <w:sz w:val="24"/>
+          <w:szCs w:val="24"/>
+        </w:rPr>
+        <w:t>php</w:t>
+      </w:r>
+      <w:r>
+        <w:rPr>
+          <w:b/>
+          <w:sz w:val="24"/>
+          <w:szCs w:val="24"/>
+        </w:rPr>
+        <w:t xml:space="preserve"> en ./</w:t>
+      </w:r>
+      <w:r>
+        <w:rPr>
+          <w:b/>
+          <w:sz w:val="24"/>
+          <w:szCs w:val="24"/>
+        </w:rPr>
+        <w:t>application/core/MY_Controller.php</w:t>
+      </w:r>
+    </w:p>
+    <w:p>
+      <w:pPr>
+        <w:rPr>
+          <w:b/>
           <w:sz w:val="36"/>
           <w:szCs w:val="36"/>
         </w:rPr>
       </w:pPr>
       <w:r>
         <w:rPr>
-          <w:b/>
-          <w:sz w:val="36"/>
-          <w:szCs w:val="36"/>
-        </w:rPr>
-        <w:t>Documentación Cubic</w:t>
+          <w:sz w:val="24"/>
+          <w:szCs w:val="24"/>
+        </w:rPr>
+        <w:lastRenderedPageBreak/>
+        <w:t>Contendrá el conjunto de funciones que todos los controladores usarán ya que lo heredarán de este.</w:t>
       </w:r>
     </w:p>
     <w:p>
@@ -27,35 +819,22 @@
           <w:szCs w:val="32"/>
         </w:rPr>
       </w:pPr>
-      <w:r>
+    </w:p>
+    <w:p>
+      <w:pPr>
         <w:rPr>
           <w:b/>
           <w:sz w:val="32"/>
           <w:szCs w:val="32"/>
         </w:rPr>
-        <w:t>Controlador general</w:t>
-      </w:r>
-    </w:p>
-    <w:p>
-      <w:pPr>
-        <w:rPr>
-          <w:sz w:val="24"/>
-          <w:szCs w:val="24"/>
-        </w:rPr>
-      </w:pPr>
-      <w:r>
-        <w:rPr>
-          <w:sz w:val="24"/>
-          <w:szCs w:val="24"/>
-        </w:rPr>
-        <w:t>Un controlador hecho a medida para no modificar el controlador del núcleo (core)</w:t>
-      </w:r>
-      <w:r>
-        <w:rPr>
-          <w:sz w:val="24"/>
-          <w:szCs w:val="24"/>
-        </w:rPr>
-        <w:t>.</w:t>
+      </w:pPr>
+      <w:r>
+        <w:rPr>
+          <w:b/>
+          <w:sz w:val="32"/>
+          <w:szCs w:val="32"/>
+        </w:rPr>
+        <w:t>Google Analytics</w:t>
       </w:r>
     </w:p>
     <w:p>
@@ -104,7 +883,23 @@
           <w:sz w:val="24"/>
           <w:szCs w:val="24"/>
         </w:rPr>
-        <w:t>MY_Controller</w:t>
+        <w:t>front</w:t>
+      </w:r>
+      <w:r>
+        <w:rPr>
+          <w:b/>
+          <w:sz w:val="24"/>
+          <w:szCs w:val="24"/>
+        </w:rPr>
+        <w:t>_</w:t>
+      </w:r>
+      <w:r>
+        <w:rPr>
+          <w:b/>
+          <w:sz w:val="24"/>
+          <w:szCs w:val="24"/>
+        </w:rPr>
+        <w:t>google_analytics</w:t>
       </w:r>
       <w:r>
         <w:rPr>
@@ -136,26 +931,422 @@
           <w:sz w:val="24"/>
           <w:szCs w:val="24"/>
         </w:rPr>
-        <w:t>application/core/MY_Controller.php</w:t>
-      </w:r>
-    </w:p>
-    <w:p>
-      <w:pPr>
-        <w:rPr>
-          <w:b/>
-          <w:sz w:val="36"/>
-          <w:szCs w:val="36"/>
-        </w:rPr>
-      </w:pPr>
-      <w:r>
-        <w:rPr>
-          <w:sz w:val="24"/>
-          <w:szCs w:val="24"/>
-        </w:rPr>
-        <w:t>Contendrá el conjunto de funciones que todos los controladores usarán ya que lo heredarán de este.</w:t>
-      </w:r>
-      <w:bookmarkStart w:id="0" w:name="_GoBack"/>
-      <w:bookmarkEnd w:id="0"/>
+        <w:t>application/</w:t>
+      </w:r>
+      <w:r>
+        <w:rPr>
+          <w:b/>
+          <w:sz w:val="24"/>
+          <w:szCs w:val="24"/>
+        </w:rPr>
+        <w:t>views</w:t>
+      </w:r>
+      <w:r>
+        <w:rPr>
+          <w:b/>
+          <w:sz w:val="24"/>
+          <w:szCs w:val="24"/>
+        </w:rPr>
+        <w:t>/</w:t>
+      </w:r>
+      <w:r>
+        <w:rPr>
+          <w:b/>
+          <w:sz w:val="24"/>
+          <w:szCs w:val="24"/>
+        </w:rPr>
+        <w:t>front_google_analytics</w:t>
+      </w:r>
+      <w:r>
+        <w:rPr>
+          <w:b/>
+          <w:sz w:val="24"/>
+          <w:szCs w:val="24"/>
+        </w:rPr>
+        <w:t>.php</w:t>
+      </w:r>
+    </w:p>
+    <w:p>
+      <w:pPr>
+        <w:rPr>
+          <w:sz w:val="24"/>
+          <w:szCs w:val="24"/>
+        </w:rPr>
+      </w:pPr>
+      <w:r>
+        <w:rPr>
+          <w:sz w:val="24"/>
+          <w:szCs w:val="24"/>
+        </w:rPr>
+        <w:t xml:space="preserve">Contendrá el </w:t>
+      </w:r>
+      <w:r>
+        <w:rPr>
+          <w:sz w:val="24"/>
+          <w:szCs w:val="24"/>
+        </w:rPr>
+        <w:t>script de Google Analytics.</w:t>
+      </w:r>
+    </w:p>
+    <w:p>
+      <w:pPr>
+        <w:rPr>
+          <w:b/>
+          <w:sz w:val="28"/>
+          <w:szCs w:val="28"/>
+        </w:rPr>
+      </w:pPr>
+      <w:r>
+        <w:rPr>
+          <w:b/>
+          <w:sz w:val="28"/>
+          <w:szCs w:val="28"/>
+        </w:rPr>
+        <w:t xml:space="preserve">Archivos </w:t>
+      </w:r>
+      <w:r>
+        <w:rPr>
+          <w:b/>
+          <w:sz w:val="28"/>
+          <w:szCs w:val="28"/>
+        </w:rPr>
+        <w:t>Modificados</w:t>
+      </w:r>
+    </w:p>
+    <w:p>
+      <w:pPr>
+        <w:rPr>
+          <w:b/>
+          <w:sz w:val="24"/>
+          <w:szCs w:val="24"/>
+        </w:rPr>
+      </w:pPr>
+      <w:r>
+        <w:rPr>
+          <w:b/>
+          <w:sz w:val="24"/>
+          <w:szCs w:val="24"/>
+        </w:rPr>
+        <w:t>front_index</w:t>
+      </w:r>
+      <w:r>
+        <w:rPr>
+          <w:b/>
+          <w:sz w:val="24"/>
+          <w:szCs w:val="24"/>
+        </w:rPr>
+        <w:t>.</w:t>
+      </w:r>
+      <w:r>
+        <w:rPr>
+          <w:b/>
+          <w:sz w:val="24"/>
+          <w:szCs w:val="24"/>
+        </w:rPr>
+        <w:t>php</w:t>
+      </w:r>
+      <w:r>
+        <w:rPr>
+          <w:b/>
+          <w:sz w:val="24"/>
+          <w:szCs w:val="24"/>
+        </w:rPr>
+        <w:t xml:space="preserve"> en ./</w:t>
+      </w:r>
+      <w:r>
+        <w:rPr>
+          <w:b/>
+          <w:sz w:val="24"/>
+          <w:szCs w:val="24"/>
+        </w:rPr>
+        <w:t>application/</w:t>
+      </w:r>
+      <w:r>
+        <w:rPr>
+          <w:b/>
+          <w:sz w:val="24"/>
+          <w:szCs w:val="24"/>
+        </w:rPr>
+        <w:t>views</w:t>
+      </w:r>
+      <w:r>
+        <w:rPr>
+          <w:b/>
+          <w:sz w:val="24"/>
+          <w:szCs w:val="24"/>
+        </w:rPr>
+        <w:t>/</w:t>
+      </w:r>
+      <w:r>
+        <w:rPr>
+          <w:b/>
+          <w:sz w:val="24"/>
+          <w:szCs w:val="24"/>
+        </w:rPr>
+        <w:t>front_index</w:t>
+      </w:r>
+      <w:r>
+        <w:rPr>
+          <w:b/>
+          <w:sz w:val="24"/>
+          <w:szCs w:val="24"/>
+        </w:rPr>
+        <w:t>.php</w:t>
+      </w:r>
+    </w:p>
+    <w:p>
+      <w:pPr>
+        <w:rPr>
+          <w:sz w:val="24"/>
+          <w:szCs w:val="24"/>
+        </w:rPr>
+      </w:pPr>
+      <w:r>
+        <w:rPr>
+          <w:sz w:val="24"/>
+          <w:szCs w:val="24"/>
+        </w:rPr>
+        <w:t>Se imprimirá el contenido del view que contiene el script de Google Analytics usando el código:</w:t>
+      </w:r>
+    </w:p>
+    <w:p>
+      <w:pPr>
+        <w:rPr>
+          <w:sz w:val="24"/>
+          <w:szCs w:val="24"/>
+        </w:rPr>
+      </w:pPr>
+      <w:r>
+        <w:rPr>
+          <w:sz w:val="24"/>
+          <w:szCs w:val="24"/>
+        </w:rPr>
+        <w:t>&lt;?php echo $google_analytics; ?&gt;</w:t>
+      </w:r>
+    </w:p>
+    <w:p>
+      <w:pPr>
+        <w:rPr>
+          <w:b/>
+          <w:sz w:val="24"/>
+          <w:szCs w:val="24"/>
+        </w:rPr>
+      </w:pPr>
+      <w:r>
+        <w:rPr>
+          <w:b/>
+          <w:sz w:val="24"/>
+          <w:szCs w:val="24"/>
+        </w:rPr>
+        <w:t>site</w:t>
+      </w:r>
+      <w:r>
+        <w:rPr>
+          <w:b/>
+          <w:sz w:val="24"/>
+          <w:szCs w:val="24"/>
+        </w:rPr>
+        <w:t>.</w:t>
+      </w:r>
+      <w:r>
+        <w:rPr>
+          <w:b/>
+          <w:sz w:val="24"/>
+          <w:szCs w:val="24"/>
+        </w:rPr>
+        <w:t>php</w:t>
+      </w:r>
+      <w:r>
+        <w:rPr>
+          <w:b/>
+          <w:sz w:val="24"/>
+          <w:szCs w:val="24"/>
+        </w:rPr>
+        <w:t xml:space="preserve"> en ./</w:t>
+      </w:r>
+      <w:r>
+        <w:rPr>
+          <w:b/>
+          <w:sz w:val="24"/>
+          <w:szCs w:val="24"/>
+        </w:rPr>
+        <w:t>application/</w:t>
+      </w:r>
+      <w:r>
+        <w:rPr>
+          <w:b/>
+          <w:sz w:val="24"/>
+          <w:szCs w:val="24"/>
+        </w:rPr>
+        <w:t>controllers</w:t>
+      </w:r>
+      <w:r>
+        <w:rPr>
+          <w:b/>
+          <w:sz w:val="24"/>
+          <w:szCs w:val="24"/>
+        </w:rPr>
+        <w:t>/</w:t>
+      </w:r>
+      <w:r>
+        <w:rPr>
+          <w:b/>
+          <w:sz w:val="24"/>
+          <w:szCs w:val="24"/>
+        </w:rPr>
+        <w:t>site</w:t>
+      </w:r>
+      <w:r>
+        <w:rPr>
+          <w:b/>
+          <w:sz w:val="24"/>
+          <w:szCs w:val="24"/>
+        </w:rPr>
+        <w:t>.php</w:t>
+      </w:r>
+    </w:p>
+    <w:p>
+      <w:pPr>
+        <w:rPr>
+          <w:sz w:val="24"/>
+          <w:szCs w:val="24"/>
+        </w:rPr>
+      </w:pPr>
+      <w:r>
+        <w:rPr>
+          <w:sz w:val="24"/>
+          <w:szCs w:val="24"/>
+        </w:rPr>
+        <w:t>Ante de llamar a un view que vaya a contener el script de Google Analytics se tendrá que llamar al view “front_google_analytics.php” con el siguiente código modelo:</w:t>
+      </w:r>
+    </w:p>
+    <w:p>
+      <w:pPr>
+        <w:rPr>
+          <w:sz w:val="24"/>
+          <w:szCs w:val="24"/>
+        </w:rPr>
+      </w:pPr>
+      <w:r>
+        <w:rPr>
+          <w:sz w:val="24"/>
+          <w:szCs w:val="24"/>
+        </w:rPr>
+        <w:t>$this-&gt;data['google_analytics'] = $this-&gt;load-&gt;view(</w:t>
+      </w:r>
+    </w:p>
+    <w:p>
+      <w:pPr>
+        <w:rPr>
+          <w:sz w:val="24"/>
+          <w:szCs w:val="24"/>
+        </w:rPr>
+      </w:pPr>
+      <w:r>
+        <w:rPr>
+          <w:sz w:val="24"/>
+          <w:szCs w:val="24"/>
+        </w:rPr>
+        <w:tab/>
+      </w:r>
+      <w:r>
+        <w:rPr>
+          <w:sz w:val="24"/>
+          <w:szCs w:val="24"/>
+        </w:rPr>
+        <w:tab/>
+      </w:r>
+      <w:r>
+        <w:rPr>
+          <w:sz w:val="24"/>
+          <w:szCs w:val="24"/>
+        </w:rPr>
+        <w:tab/>
+        <w:t>$this-&gt;get_view_name( $this-&gt;prefix, 'google_analytics' )</w:t>
+      </w:r>
+    </w:p>
+    <w:p>
+      <w:pPr>
+        <w:rPr>
+          <w:sz w:val="24"/>
+          <w:szCs w:val="24"/>
+        </w:rPr>
+      </w:pPr>
+      <w:r>
+        <w:rPr>
+          <w:sz w:val="24"/>
+          <w:szCs w:val="24"/>
+        </w:rPr>
+        <w:tab/>
+      </w:r>
+      <w:r>
+        <w:rPr>
+          <w:sz w:val="24"/>
+          <w:szCs w:val="24"/>
+        </w:rPr>
+        <w:tab/>
+      </w:r>
+      <w:r>
+        <w:rPr>
+          <w:sz w:val="24"/>
+          <w:szCs w:val="24"/>
+        </w:rPr>
+        <w:tab/>
+        <w:t>, NULL</w:t>
+      </w:r>
+    </w:p>
+    <w:p>
+      <w:pPr>
+        <w:rPr>
+          <w:sz w:val="24"/>
+          <w:szCs w:val="24"/>
+        </w:rPr>
+      </w:pPr>
+      <w:r>
+        <w:rPr>
+          <w:sz w:val="24"/>
+          <w:szCs w:val="24"/>
+        </w:rPr>
+        <w:tab/>
+      </w:r>
+      <w:r>
+        <w:rPr>
+          <w:sz w:val="24"/>
+          <w:szCs w:val="24"/>
+        </w:rPr>
+        <w:tab/>
+      </w:r>
+      <w:r>
+        <w:rPr>
+          <w:sz w:val="24"/>
+          <w:szCs w:val="24"/>
+        </w:rPr>
+        <w:tab/>
+        <w:t>, TRUE</w:t>
+      </w:r>
+    </w:p>
+    <w:p>
+      <w:pPr>
+        <w:rPr>
+          <w:sz w:val="24"/>
+          <w:szCs w:val="24"/>
+        </w:rPr>
+      </w:pPr>
+      <w:r>
+        <w:rPr>
+          <w:sz w:val="24"/>
+          <w:szCs w:val="24"/>
+        </w:rPr>
+        <w:tab/>
+      </w:r>
+      <w:r>
+        <w:rPr>
+          <w:sz w:val="24"/>
+          <w:szCs w:val="24"/>
+        </w:rPr>
+        <w:tab/>
+        <w:t>);</w:t>
+      </w:r>
     </w:p>
     <w:p>
       <w:pPr>
@@ -195,14 +1386,7 @@
           <w:sz w:val="24"/>
           <w:szCs w:val="24"/>
         </w:rPr>
-        <w:t>Modificaciones hechas para no usar “index.php” en la URI</w:t>
-      </w:r>
-      <w:r>
-        <w:rPr>
-          <w:sz w:val="24"/>
-          <w:szCs w:val="24"/>
-        </w:rPr>
-        <w:t>.</w:t>
+        <w:t>Modificaciones hechas para no usar “index.php” en la URI.</w:t>
       </w:r>
     </w:p>
     <w:p>
@@ -330,6 +1514,7 @@
           <w:sz w:val="28"/>
           <w:szCs w:val="28"/>
         </w:rPr>
+        <w:lastRenderedPageBreak/>
         <w:t>Archivos Modificados</w:t>
       </w:r>
     </w:p>
@@ -508,15 +1693,7 @@
           <w:sz w:val="24"/>
           <w:szCs w:val="24"/>
         </w:rPr>
-        <w:t>MY_Lang.php en ./application/core/</w:t>
-      </w:r>
-      <w:r>
-        <w:rPr>
-          <w:b/>
-          <w:sz w:val="24"/>
-          <w:szCs w:val="24"/>
-        </w:rPr>
-        <w:t>MY_Lang.php</w:t>
+        <w:t>MY_Lang.php en ./application/core/MY_Lang.php</w:t>
       </w:r>
     </w:p>
     <w:p>
@@ -665,7 +1842,6 @@
           <w:sz w:val="24"/>
           <w:szCs w:val="24"/>
         </w:rPr>
-        <w:lastRenderedPageBreak/>
         <w:t>Helper que actualmente contiene solo una función (t) cuyo objetivo es imprimir (echo) la traducción de determinada oración.</w:t>
       </w:r>
     </w:p>
@@ -715,7 +1891,146 @@
           <w:sz w:val="24"/>
           <w:szCs w:val="24"/>
         </w:rPr>
-        <w:t>URI</w:t>
+        <w:t>URI.php en ./system/core/URI.php</w:t>
+      </w:r>
+    </w:p>
+    <w:p>
+      <w:pPr>
+        <w:rPr>
+          <w:sz w:val="24"/>
+          <w:szCs w:val="24"/>
+        </w:rPr>
+      </w:pPr>
+      <w:r>
+        <w:rPr>
+          <w:sz w:val="24"/>
+          <w:szCs w:val="24"/>
+        </w:rPr>
+        <w:t>Se agregó la función “_reindex_segments” ya que es usado en la función principal de “MY_Lang.php”.</w:t>
+      </w:r>
+    </w:p>
+    <w:p>
+      <w:pPr>
+        <w:rPr>
+          <w:b/>
+          <w:sz w:val="24"/>
+          <w:szCs w:val="24"/>
+        </w:rPr>
+      </w:pPr>
+      <w:r>
+        <w:rPr>
+          <w:b/>
+          <w:sz w:val="24"/>
+          <w:szCs w:val="24"/>
+        </w:rPr>
+        <w:t>c</w:t>
+      </w:r>
+      <w:r>
+        <w:rPr>
+          <w:b/>
+          <w:sz w:val="24"/>
+          <w:szCs w:val="24"/>
+        </w:rPr>
+        <w:t>onfig.php en ./application/config/config.php</w:t>
+      </w:r>
+    </w:p>
+    <w:p>
+      <w:pPr>
+        <w:rPr>
+          <w:sz w:val="24"/>
+          <w:szCs w:val="24"/>
+        </w:rPr>
+      </w:pPr>
+      <w:r>
+        <w:rPr>
+          <w:sz w:val="24"/>
+          <w:szCs w:val="24"/>
+        </w:rPr>
+        <w:t>Se agregaron 3 nuevos elementos al array $config: language_abbr, lang_uri_abbr y lang_ignore.</w:t>
+      </w:r>
+    </w:p>
+    <w:p>
+      <w:pPr>
+        <w:rPr>
+          <w:sz w:val="24"/>
+          <w:szCs w:val="24"/>
+        </w:rPr>
+      </w:pPr>
+      <w:r>
+        <w:rPr>
+          <w:sz w:val="24"/>
+          <w:szCs w:val="24"/>
+        </w:rPr>
+        <w:t>Si el valor de lang_ignore es</w:t>
+      </w:r>
+    </w:p>
+    <w:p>
+      <w:pPr>
+        <w:rPr>
+          <w:sz w:val="24"/>
+          <w:szCs w:val="24"/>
+        </w:rPr>
+      </w:pPr>
+      <w:r>
+        <w:rPr>
+          <w:sz w:val="24"/>
+          <w:szCs w:val="24"/>
+        </w:rPr>
+        <w:t>TRUE entonces</w:t>
+      </w:r>
+      <w:r>
+        <w:rPr>
+          <w:sz w:val="24"/>
+          <w:szCs w:val="24"/>
+        </w:rPr>
+        <w:t xml:space="preserve"> se usará una cookie para almacenar el lenguaje del site.</w:t>
+      </w:r>
+    </w:p>
+    <w:p>
+      <w:pPr>
+        <w:rPr>
+          <w:sz w:val="24"/>
+          <w:szCs w:val="24"/>
+        </w:rPr>
+      </w:pPr>
+      <w:r>
+        <w:rPr>
+          <w:sz w:val="24"/>
+          <w:szCs w:val="24"/>
+        </w:rPr>
+        <w:t>FALSE entonces se analizará la URI del site (/es/, /en/, etc) para determinar el lenguaje del site.</w:t>
+      </w:r>
+    </w:p>
+    <w:p>
+      <w:pPr>
+        <w:rPr>
+          <w:sz w:val="24"/>
+          <w:szCs w:val="24"/>
+        </w:rPr>
+      </w:pPr>
+      <w:r>
+        <w:rPr>
+          <w:sz w:val="24"/>
+          <w:szCs w:val="24"/>
+        </w:rPr>
+        <w:t>Por defecto se dejará en TRUE</w:t>
+      </w:r>
+    </w:p>
+    <w:p>
+      <w:pPr>
+        <w:rPr>
+          <w:b/>
+          <w:sz w:val="24"/>
+          <w:szCs w:val="24"/>
+        </w:rPr>
+      </w:pPr>
+      <w:r>
+        <w:rPr>
+          <w:b/>
+          <w:sz w:val="24"/>
+          <w:szCs w:val="24"/>
+        </w:rPr>
+        <w:t>routes</w:t>
       </w:r>
       <w:r>
         <w:rPr>
@@ -731,23 +2046,39 @@
           <w:sz w:val="24"/>
           <w:szCs w:val="24"/>
         </w:rPr>
-        <w:t>system</w:t>
-      </w:r>
-      <w:r>
-        <w:rPr>
-          <w:b/>
-          <w:sz w:val="24"/>
-          <w:szCs w:val="24"/>
-        </w:rPr>
-        <w:t>/core/</w:t>
-      </w:r>
-      <w:r>
-        <w:rPr>
-          <w:b/>
-          <w:sz w:val="24"/>
-          <w:szCs w:val="24"/>
-        </w:rPr>
-        <w:t>URI</w:t>
+        <w:t>application</w:t>
+      </w:r>
+      <w:r>
+        <w:rPr>
+          <w:b/>
+          <w:sz w:val="24"/>
+          <w:szCs w:val="24"/>
+        </w:rPr>
+        <w:t>/co</w:t>
+      </w:r>
+      <w:r>
+        <w:rPr>
+          <w:b/>
+          <w:sz w:val="24"/>
+          <w:szCs w:val="24"/>
+        </w:rPr>
+        <w:t>nfig</w:t>
+      </w:r>
+      <w:r>
+        <w:rPr>
+          <w:b/>
+          <w:sz w:val="24"/>
+          <w:szCs w:val="24"/>
+        </w:rPr>
+        <w:t>/</w:t>
+      </w:r>
+      <w:r>
+        <w:rPr>
+          <w:b/>
+          <w:sz w:val="24"/>
+          <w:szCs w:val="24"/>
+        </w:rPr>
+        <w:t>routes</w:t>
       </w:r>
       <w:r>
         <w:rPr>
@@ -770,201 +2101,6 @@
           <w:sz w:val="24"/>
           <w:szCs w:val="24"/>
         </w:rPr>
-        <w:t>Se agregó la función “_reindex_segments” ya que es usado en la función principal de “MY_Lang.php”.</w:t>
-      </w:r>
-    </w:p>
-    <w:p>
-      <w:pPr>
-        <w:rPr>
-          <w:b/>
-          <w:sz w:val="24"/>
-          <w:szCs w:val="24"/>
-        </w:rPr>
-      </w:pPr>
-      <w:r>
-        <w:rPr>
-          <w:b/>
-          <w:sz w:val="24"/>
-          <w:szCs w:val="24"/>
-        </w:rPr>
-        <w:t>c</w:t>
-      </w:r>
-      <w:r>
-        <w:rPr>
-          <w:b/>
-          <w:sz w:val="24"/>
-          <w:szCs w:val="24"/>
-        </w:rPr>
-        <w:t>onfig.php en ./application/config/config.php</w:t>
-      </w:r>
-    </w:p>
-    <w:p>
-      <w:pPr>
-        <w:rPr>
-          <w:sz w:val="24"/>
-          <w:szCs w:val="24"/>
-        </w:rPr>
-      </w:pPr>
-      <w:r>
-        <w:rPr>
-          <w:sz w:val="24"/>
-          <w:szCs w:val="24"/>
-        </w:rPr>
-        <w:t>Se agregaron 3 nuevos elementos al array $config: language_abbr, lang_uri_abbr y lang_ignore.</w:t>
-      </w:r>
-    </w:p>
-    <w:p>
-      <w:pPr>
-        <w:rPr>
-          <w:sz w:val="24"/>
-          <w:szCs w:val="24"/>
-        </w:rPr>
-      </w:pPr>
-      <w:r>
-        <w:rPr>
-          <w:sz w:val="24"/>
-          <w:szCs w:val="24"/>
-        </w:rPr>
-        <w:t>Si el valor de lang_ignore es</w:t>
-      </w:r>
-    </w:p>
-    <w:p>
-      <w:pPr>
-        <w:rPr>
-          <w:sz w:val="24"/>
-          <w:szCs w:val="24"/>
-        </w:rPr>
-      </w:pPr>
-      <w:r>
-        <w:rPr>
-          <w:sz w:val="24"/>
-          <w:szCs w:val="24"/>
-        </w:rPr>
-        <w:t>TRUE entonces</w:t>
-      </w:r>
-      <w:r>
-        <w:rPr>
-          <w:sz w:val="24"/>
-          <w:szCs w:val="24"/>
-        </w:rPr>
-        <w:t xml:space="preserve"> se usará una cookie para almacenar el lenguaje del site.</w:t>
-      </w:r>
-    </w:p>
-    <w:p>
-      <w:pPr>
-        <w:rPr>
-          <w:sz w:val="24"/>
-          <w:szCs w:val="24"/>
-        </w:rPr>
-      </w:pPr>
-      <w:r>
-        <w:rPr>
-          <w:sz w:val="24"/>
-          <w:szCs w:val="24"/>
-        </w:rPr>
-        <w:t>FALSE entonces se analizará la URI del site (/es/, /en/, etc) para determinar el lenguaje del site.</w:t>
-      </w:r>
-    </w:p>
-    <w:p>
-      <w:pPr>
-        <w:rPr>
-          <w:sz w:val="24"/>
-          <w:szCs w:val="24"/>
-        </w:rPr>
-      </w:pPr>
-      <w:r>
-        <w:rPr>
-          <w:sz w:val="24"/>
-          <w:szCs w:val="24"/>
-        </w:rPr>
-        <w:t>Por defecto se dejará en TRUE</w:t>
-      </w:r>
-    </w:p>
-    <w:p>
-      <w:pPr>
-        <w:rPr>
-          <w:b/>
-          <w:sz w:val="24"/>
-          <w:szCs w:val="24"/>
-        </w:rPr>
-      </w:pPr>
-      <w:r>
-        <w:rPr>
-          <w:b/>
-          <w:sz w:val="24"/>
-          <w:szCs w:val="24"/>
-        </w:rPr>
-        <w:t>routes</w:t>
-      </w:r>
-      <w:r>
-        <w:rPr>
-          <w:b/>
-          <w:sz w:val="24"/>
-          <w:szCs w:val="24"/>
-        </w:rPr>
-        <w:t>.php en ./</w:t>
-      </w:r>
-      <w:r>
-        <w:rPr>
-          <w:b/>
-          <w:sz w:val="24"/>
-          <w:szCs w:val="24"/>
-        </w:rPr>
-        <w:t>application</w:t>
-      </w:r>
-      <w:r>
-        <w:rPr>
-          <w:b/>
-          <w:sz w:val="24"/>
-          <w:szCs w:val="24"/>
-        </w:rPr>
-        <w:t>/co</w:t>
-      </w:r>
-      <w:r>
-        <w:rPr>
-          <w:b/>
-          <w:sz w:val="24"/>
-          <w:szCs w:val="24"/>
-        </w:rPr>
-        <w:t>nfig</w:t>
-      </w:r>
-      <w:r>
-        <w:rPr>
-          <w:b/>
-          <w:sz w:val="24"/>
-          <w:szCs w:val="24"/>
-        </w:rPr>
-        <w:t>/</w:t>
-      </w:r>
-      <w:r>
-        <w:rPr>
-          <w:b/>
-          <w:sz w:val="24"/>
-          <w:szCs w:val="24"/>
-        </w:rPr>
-        <w:t>routes</w:t>
-      </w:r>
-      <w:r>
-        <w:rPr>
-          <w:b/>
-          <w:sz w:val="24"/>
-          <w:szCs w:val="24"/>
-        </w:rPr>
-        <w:t>.php</w:t>
-      </w:r>
-    </w:p>
-    <w:p>
-      <w:pPr>
-        <w:rPr>
-          <w:sz w:val="24"/>
-          <w:szCs w:val="24"/>
-        </w:rPr>
-      </w:pPr>
-      <w:r>
-        <w:rPr>
-          <w:sz w:val="24"/>
-          <w:szCs w:val="24"/>
-        </w:rPr>
         <w:t>Se agreg</w:t>
       </w:r>
       <w:r>
@@ -987,6 +2123,7 @@
           <w:sz w:val="24"/>
           <w:szCs w:val="24"/>
         </w:rPr>
+        <w:lastRenderedPageBreak/>
         <w:t>$route['(\w{2})/(.*)'] = '$2';</w:t>
       </w:r>
     </w:p>
@@ -1002,21 +2139,7 @@
           <w:sz w:val="24"/>
           <w:szCs w:val="24"/>
         </w:rPr>
-        <w:t>Para ignorar el primer parámetro (</w:t>
-      </w:r>
-      <w:r>
-        <w:rPr>
-          <w:sz w:val="24"/>
-          <w:szCs w:val="24"/>
-        </w:rPr>
-        <w:t>/es/, /en/, etc</w:t>
-      </w:r>
-      <w:r>
-        <w:rPr>
-          <w:sz w:val="24"/>
-          <w:szCs w:val="24"/>
-        </w:rPr>
-        <w:t>) y ejecutar todo lo que está inmediatamente después.</w:t>
+        <w:t>Para ignorar el primer parámetro (/es/, /en/, etc) y ejecutar todo lo que está inmediatamente después.</w:t>
       </w:r>
     </w:p>
     <w:p>
@@ -1046,21 +2169,7 @@
           <w:sz w:val="24"/>
           <w:szCs w:val="24"/>
         </w:rPr>
-        <w:t xml:space="preserve">Para ejecutar el controlador por defecto en caso de que no haya nada inmediatamente después del primer parámetro </w:t>
-      </w:r>
-      <w:r>
-        <w:rPr>
-          <w:sz w:val="24"/>
-          <w:szCs w:val="24"/>
-        </w:rPr>
-        <w:t>(/es/, /en/, etc)</w:t>
-      </w:r>
-      <w:r>
-        <w:rPr>
-          <w:sz w:val="24"/>
-          <w:szCs w:val="24"/>
-        </w:rPr>
-        <w:t>.</w:t>
+        <w:t>Para ejecutar el controlador por defecto en caso de que no haya nada inmediatamente después del primer parámetro (/es/, /en/, etc).</w:t>
       </w:r>
     </w:p>
     <w:p>
@@ -1100,21 +2209,7 @@
           <w:sz w:val="24"/>
           <w:szCs w:val="24"/>
         </w:rPr>
-        <w:t xml:space="preserve">Cubic </w:t>
-      </w:r>
-      <w:r>
-        <w:rPr>
-          <w:sz w:val="24"/>
-          <w:szCs w:val="24"/>
-        </w:rPr>
-        <w:t>ha implementado la clase PhpMailer para el envío de email</w:t>
-      </w:r>
-      <w:r>
-        <w:rPr>
-          <w:sz w:val="24"/>
-          <w:szCs w:val="24"/>
-        </w:rPr>
-        <w:t>.</w:t>
+        <w:t>Cubic ha implementado la clase PhpMailer para el envío de email.</w:t>
       </w:r>
     </w:p>
     <w:p>
@@ -1218,31 +2313,23 @@
           <w:sz w:val="24"/>
           <w:szCs w:val="24"/>
         </w:rPr>
-        <w:t>Implementación de Phpmailer</w:t>
-      </w:r>
-      <w:r>
-        <w:rPr>
-          <w:sz w:val="24"/>
-          <w:szCs w:val="24"/>
-        </w:rPr>
-        <w:t>.</w:t>
-      </w:r>
-    </w:p>
-    <w:p>
-      <w:pPr>
-        <w:rPr>
-          <w:b/>
-          <w:sz w:val="24"/>
-          <w:szCs w:val="24"/>
-        </w:rPr>
-      </w:pPr>
-      <w:r>
-        <w:rPr>
-          <w:b/>
-          <w:sz w:val="24"/>
-          <w:szCs w:val="24"/>
-        </w:rPr>
-        <w:lastRenderedPageBreak/>
+        <w:t>Implementación de Phpmailer.</w:t>
+      </w:r>
+    </w:p>
+    <w:p>
+      <w:pPr>
+        <w:rPr>
+          <w:b/>
+          <w:sz w:val="24"/>
+          <w:szCs w:val="24"/>
+        </w:rPr>
+      </w:pPr>
+      <w:r>
+        <w:rPr>
+          <w:b/>
+          <w:sz w:val="24"/>
+          <w:szCs w:val="24"/>
+        </w:rPr>
         <w:t>Smtp</w:t>
       </w:r>
       <w:r>

</xml_diff>